<commit_message>
cambios de fiente y modificacion de pagina de aterrizaje
</commit_message>
<xml_diff>
--- a/Documentacion/RequerimientosInvGenius/Despliegue_InvGenius.docx
+++ b/Documentacion/RequerimientosInvGenius/Despliegue_InvGenius.docx
@@ -803,7 +803,7 @@
                 <w:noProof/>
                 <w:webHidden/>
               </w:rPr>
-              <w:t>3</w:t>
+              <w:t>4</w:t>
             </w:r>
             <w:r>
               <w:rPr>
@@ -1016,7 +1016,7 @@
                 <w:noProof/>
                 <w:webHidden/>
               </w:rPr>
-              <w:t>5</w:t>
+              <w:t>6</w:t>
             </w:r>
             <w:r>
               <w:rPr>
@@ -1087,7 +1087,7 @@
                 <w:noProof/>
                 <w:webHidden/>
               </w:rPr>
-              <w:t>6</w:t>
+              <w:t>7</w:t>
             </w:r>
             <w:r>
               <w:rPr>
@@ -1158,7 +1158,7 @@
                 <w:noProof/>
                 <w:webHidden/>
               </w:rPr>
-              <w:t>6</w:t>
+              <w:t>7</w:t>
             </w:r>
             <w:r>
               <w:rPr>
@@ -1229,7 +1229,7 @@
                 <w:noProof/>
                 <w:webHidden/>
               </w:rPr>
-              <w:t>6</w:t>
+              <w:t>7</w:t>
             </w:r>
             <w:r>
               <w:rPr>
@@ -1300,7 +1300,7 @@
                 <w:noProof/>
                 <w:webHidden/>
               </w:rPr>
-              <w:t>6</w:t>
+              <w:t>7</w:t>
             </w:r>
             <w:r>
               <w:rPr>
@@ -1371,7 +1371,7 @@
                 <w:noProof/>
                 <w:webHidden/>
               </w:rPr>
-              <w:t>7</w:t>
+              <w:t>8</w:t>
             </w:r>
             <w:r>
               <w:rPr>
@@ -1442,7 +1442,7 @@
                 <w:noProof/>
                 <w:webHidden/>
               </w:rPr>
-              <w:t>8</w:t>
+              <w:t>9</w:t>
             </w:r>
             <w:r>
               <w:rPr>
@@ -1513,7 +1513,7 @@
                 <w:noProof/>
                 <w:webHidden/>
               </w:rPr>
-              <w:t>9</w:t>
+              <w:t>10</w:t>
             </w:r>
             <w:r>
               <w:rPr>
@@ -1584,7 +1584,7 @@
                 <w:noProof/>
                 <w:webHidden/>
               </w:rPr>
-              <w:t>9</w:t>
+              <w:t>10</w:t>
             </w:r>
             <w:r>
               <w:rPr>
@@ -1655,7 +1655,7 @@
                 <w:noProof/>
                 <w:webHidden/>
               </w:rPr>
-              <w:t>10</w:t>
+              <w:t>11</w:t>
             </w:r>
             <w:r>
               <w:rPr>
@@ -1726,7 +1726,7 @@
                 <w:noProof/>
                 <w:webHidden/>
               </w:rPr>
-              <w:t>10</w:t>
+              <w:t>11</w:t>
             </w:r>
             <w:r>
               <w:rPr>
@@ -1797,7 +1797,7 @@
                 <w:noProof/>
                 <w:webHidden/>
               </w:rPr>
-              <w:t>11</w:t>
+              <w:t>12</w:t>
             </w:r>
             <w:r>
               <w:rPr>
@@ -1868,7 +1868,7 @@
                 <w:noProof/>
                 <w:webHidden/>
               </w:rPr>
-              <w:t>11</w:t>
+              <w:t>12</w:t>
             </w:r>
             <w:r>
               <w:rPr>
@@ -1939,7 +1939,7 @@
                 <w:noProof/>
                 <w:webHidden/>
               </w:rPr>
-              <w:t>11</w:t>
+              <w:t>12</w:t>
             </w:r>
             <w:r>
               <w:rPr>
@@ -2010,7 +2010,7 @@
                 <w:noProof/>
                 <w:webHidden/>
               </w:rPr>
-              <w:t>11</w:t>
+              <w:t>12</w:t>
             </w:r>
             <w:r>
               <w:rPr>
@@ -2081,7 +2081,7 @@
                 <w:noProof/>
                 <w:webHidden/>
               </w:rPr>
-              <w:t>12</w:t>
+              <w:t>13</w:t>
             </w:r>
             <w:r>
               <w:rPr>
@@ -2152,7 +2152,7 @@
                 <w:noProof/>
                 <w:webHidden/>
               </w:rPr>
-              <w:t>12</w:t>
+              <w:t>13</w:t>
             </w:r>
             <w:r>
               <w:rPr>
@@ -2223,7 +2223,7 @@
                 <w:noProof/>
                 <w:webHidden/>
               </w:rPr>
-              <w:t>12</w:t>
+              <w:t>13</w:t>
             </w:r>
             <w:r>
               <w:rPr>
@@ -2294,7 +2294,7 @@
                 <w:noProof/>
                 <w:webHidden/>
               </w:rPr>
-              <w:t>13</w:t>
+              <w:t>14</w:t>
             </w:r>
             <w:r>
               <w:rPr>
@@ -2365,7 +2365,7 @@
                 <w:noProof/>
                 <w:webHidden/>
               </w:rPr>
-              <w:t>13</w:t>
+              <w:t>14</w:t>
             </w:r>
             <w:r>
               <w:rPr>
@@ -2436,7 +2436,7 @@
                 <w:noProof/>
                 <w:webHidden/>
               </w:rPr>
-              <w:t>13</w:t>
+              <w:t>14</w:t>
             </w:r>
             <w:r>
               <w:rPr>
@@ -2507,7 +2507,7 @@
                 <w:noProof/>
                 <w:webHidden/>
               </w:rPr>
-              <w:t>14</w:t>
+              <w:t>15</w:t>
             </w:r>
             <w:r>
               <w:rPr>
@@ -2578,7 +2578,7 @@
                 <w:noProof/>
                 <w:webHidden/>
               </w:rPr>
-              <w:t>14</w:t>
+              <w:t>15</w:t>
             </w:r>
             <w:r>
               <w:rPr>
@@ -2649,7 +2649,7 @@
                 <w:noProof/>
                 <w:webHidden/>
               </w:rPr>
-              <w:t>14</w:t>
+              <w:t>15</w:t>
             </w:r>
             <w:r>
               <w:rPr>
@@ -2720,7 +2720,7 @@
                 <w:noProof/>
                 <w:webHidden/>
               </w:rPr>
-              <w:t>15</w:t>
+              <w:t>16</w:t>
             </w:r>
             <w:r>
               <w:rPr>
@@ -2791,7 +2791,7 @@
                 <w:noProof/>
                 <w:webHidden/>
               </w:rPr>
-              <w:t>15</w:t>
+              <w:t>16</w:t>
             </w:r>
             <w:r>
               <w:rPr>
@@ -2968,16 +2968,16 @@
           <w:noProof/>
         </w:rPr>
         <w:drawing>
-          <wp:anchor distT="0" distB="0" distL="0" distR="0" simplePos="0" relativeHeight="251663360" behindDoc="1" locked="0" layoutInCell="1" hidden="0" allowOverlap="1" wp14:anchorId="0D9454D3" wp14:editId="0E86D36F">
+          <wp:anchor distT="0" distB="0" distL="0" distR="0" simplePos="0" relativeHeight="251663360" behindDoc="1" locked="0" layoutInCell="1" hidden="0" allowOverlap="1" wp14:anchorId="0D9454D3" wp14:editId="37709F97">
             <wp:simplePos x="0" y="0"/>
-            <wp:positionH relativeFrom="column">
-              <wp:posOffset>0</wp:posOffset>
+            <wp:positionH relativeFrom="margin">
+              <wp:align>left</wp:align>
             </wp:positionH>
             <wp:positionV relativeFrom="paragraph">
-              <wp:posOffset>-635</wp:posOffset>
+              <wp:posOffset>7709</wp:posOffset>
             </wp:positionV>
             <wp:extent cx="5612130" cy="2771140"/>
-            <wp:effectExtent l="0" t="0" r="0" b="0"/>
+            <wp:effectExtent l="0" t="0" r="7620" b="0"/>
             <wp:wrapNone/>
             <wp:docPr id="1995540724" name="image23.jpg"/>
             <wp:cNvGraphicFramePr/>
@@ -3008,12 +3008,38 @@
                 </pic:pic>
               </a:graphicData>
             </a:graphic>
+            <wp14:sizeRelH relativeFrom="margin">
+              <wp14:pctWidth>0</wp14:pctWidth>
+            </wp14:sizeRelH>
+            <wp14:sizeRelV relativeFrom="margin">
+              <wp14:pctHeight>0</wp14:pctHeight>
+            </wp14:sizeRelV>
           </wp:anchor>
         </w:drawing>
       </w:r>
     </w:p>
     <w:p>
       <w:pPr>
+        <w:pStyle w:val="NormalWeb"/>
+      </w:pPr>
+    </w:p>
+    <w:p>
+      <w:pPr>
+        <w:pStyle w:val="NormalWeb"/>
+      </w:pPr>
+    </w:p>
+    <w:p>
+      <w:pPr>
+        <w:pStyle w:val="NormalWeb"/>
+      </w:pPr>
+    </w:p>
+    <w:p>
+      <w:pPr>
+        <w:pStyle w:val="NormalWeb"/>
+      </w:pPr>
+    </w:p>
+    <w:p>
+      <w:pPr>
         <w:pStyle w:val="Ttulo1"/>
         <w:rPr>
           <w:rFonts w:ascii="Times New Roman" w:hAnsi="Times New Roman" w:cs="Times New Roman"/>
@@ -3028,6 +3054,7 @@
           <w:sz w:val="24"/>
           <w:szCs w:val="24"/>
         </w:rPr>
+        <w:lastRenderedPageBreak/>
         <w:t>3. Verificación y Actualización de Software</w:t>
       </w:r>
       <w:bookmarkEnd w:id="2"/>
@@ -3035,10 +3062,9 @@
     <w:p>
       <w:pPr>
         <w:pStyle w:val="NormalWeb"/>
-        <w:jc w:val="center"/>
-      </w:pPr>
-      <w:r>
-        <w:t>Una vez dentro del servidor, es recomendable limpiar la terminal para trabajar con mayor claridad. Verifica la versión de Java instalada, que en este caso debe ser la versión 17, ya que es la requerida para el proyecto. Si es necesario, actualiza la lista de paquetes de software para asegurarte de que el sistema esté utilizando las versiones más recientes disponibles.</w:t>
+      </w:pPr>
+      <w:r>
+        <w:t xml:space="preserve">Una vez dentro del servidor, es recomendable limpiar la terminal para trabajar con mayor claridad. Verifica la versión de Java instalada, que en este caso debe ser la versión 17, ya que es la requerida para el proyecto. </w:t>
       </w:r>
     </w:p>
     <w:p>
@@ -3057,7 +3083,6 @@
           <w:sz w:val="24"/>
           <w:szCs w:val="24"/>
         </w:rPr>
-        <w:lastRenderedPageBreak/>
         <w:t>4. Instalación de Java 17</w:t>
       </w:r>
       <w:bookmarkEnd w:id="3"/>
@@ -3125,6 +3150,7 @@
         <w:rPr>
           <w:noProof/>
         </w:rPr>
+        <w:lastRenderedPageBreak/>
         <w:drawing>
           <wp:inline distT="0" distB="0" distL="0" distR="0" wp14:anchorId="0443036E" wp14:editId="62EA5D47">
             <wp:extent cx="5612130" cy="2943860"/>
@@ -3270,7 +3296,6 @@
           <w:sz w:val="24"/>
           <w:szCs w:val="24"/>
         </w:rPr>
-        <w:lastRenderedPageBreak/>
         <w:t>5. Verificación de Git</w:t>
       </w:r>
       <w:bookmarkEnd w:id="4"/>
@@ -3331,6 +3356,75 @@
     </w:p>
     <w:p>
       <w:pPr>
+        <w:pStyle w:val="NormalWeb"/>
+        <w:jc w:val="center"/>
+      </w:pPr>
+    </w:p>
+    <w:p>
+      <w:pPr>
+        <w:pStyle w:val="NormalWeb"/>
+        <w:jc w:val="center"/>
+      </w:pPr>
+    </w:p>
+    <w:p>
+      <w:pPr>
+        <w:pStyle w:val="NormalWeb"/>
+        <w:jc w:val="center"/>
+      </w:pPr>
+    </w:p>
+    <w:p>
+      <w:pPr>
+        <w:pStyle w:val="NormalWeb"/>
+        <w:jc w:val="center"/>
+      </w:pPr>
+    </w:p>
+    <w:p>
+      <w:pPr>
+        <w:pStyle w:val="NormalWeb"/>
+        <w:jc w:val="center"/>
+      </w:pPr>
+    </w:p>
+    <w:p>
+      <w:pPr>
+        <w:pStyle w:val="NormalWeb"/>
+        <w:jc w:val="center"/>
+      </w:pPr>
+    </w:p>
+    <w:p>
+      <w:pPr>
+        <w:pStyle w:val="NormalWeb"/>
+        <w:jc w:val="center"/>
+      </w:pPr>
+    </w:p>
+    <w:p>
+      <w:pPr>
+        <w:pStyle w:val="NormalWeb"/>
+        <w:jc w:val="center"/>
+      </w:pPr>
+    </w:p>
+    <w:p>
+      <w:pPr>
+        <w:pStyle w:val="NormalWeb"/>
+        <w:jc w:val="center"/>
+      </w:pPr>
+    </w:p>
+    <w:p>
+      <w:pPr>
+        <w:pStyle w:val="NormalWeb"/>
+        <w:jc w:val="center"/>
+      </w:pPr>
+      <w:r>
+        <w:t>}</w:t>
+      </w:r>
+    </w:p>
+    <w:p>
+      <w:pPr>
+        <w:pStyle w:val="NormalWeb"/>
+        <w:jc w:val="center"/>
+      </w:pPr>
+    </w:p>
+    <w:p>
+      <w:pPr>
         <w:pStyle w:val="Ttulo1"/>
         <w:rPr>
           <w:rFonts w:ascii="Times New Roman" w:hAnsi="Times New Roman" w:cs="Times New Roman"/>
@@ -3521,6 +3615,7 @@
       <w:pPr>
         <w:pStyle w:val="NormalWeb"/>
       </w:pPr>
+      <w:bookmarkStart w:id="7" w:name="_GoBack"/>
       <w:r>
         <w:rPr>
           <w:noProof/>
@@ -3561,6 +3656,7 @@
           </wp:inline>
         </w:drawing>
       </w:r>
+      <w:bookmarkEnd w:id="7"/>
     </w:p>
     <w:p>
       <w:pPr>
@@ -3621,7 +3717,7 @@
           <w:szCs w:val="24"/>
         </w:rPr>
       </w:pPr>
-      <w:bookmarkStart w:id="7" w:name="_Toc179300571"/>
+      <w:bookmarkStart w:id="8" w:name="_Toc179300571"/>
       <w:r>
         <w:rPr>
           <w:rFonts w:ascii="Times New Roman" w:hAnsi="Times New Roman" w:cs="Times New Roman"/>
@@ -3630,7 +3726,7 @@
         </w:rPr>
         <w:t>8. Creación de Usuarios para las Bases de Datos</w:t>
       </w:r>
-      <w:bookmarkEnd w:id="7"/>
+      <w:bookmarkEnd w:id="8"/>
     </w:p>
     <w:p>
       <w:pPr>
@@ -3767,7 +3863,7 @@
           <w:szCs w:val="24"/>
         </w:rPr>
       </w:pPr>
-      <w:bookmarkStart w:id="8" w:name="_Toc179300572"/>
+      <w:bookmarkStart w:id="9" w:name="_Toc179300572"/>
       <w:r>
         <w:rPr>
           <w:rFonts w:ascii="Times New Roman" w:hAnsi="Times New Roman" w:cs="Times New Roman"/>
@@ -3776,7 +3872,7 @@
         </w:rPr>
         <w:t>9. Configuración de Permisos y Autenticación</w:t>
       </w:r>
-      <w:bookmarkEnd w:id="8"/>
+      <w:bookmarkEnd w:id="9"/>
     </w:p>
     <w:p>
       <w:pPr>
@@ -3840,7 +3936,7 @@
           <w:szCs w:val="24"/>
         </w:rPr>
       </w:pPr>
-      <w:bookmarkStart w:id="9" w:name="_Toc179300573"/>
+      <w:bookmarkStart w:id="10" w:name="_Toc179300573"/>
       <w:r>
         <w:rPr>
           <w:rFonts w:ascii="Times New Roman" w:hAnsi="Times New Roman" w:cs="Times New Roman"/>
@@ -3849,7 +3945,7 @@
         </w:rPr>
         <w:t>10. Salida del Monitor de MySQL</w:t>
       </w:r>
-      <w:bookmarkEnd w:id="9"/>
+      <w:bookmarkEnd w:id="10"/>
     </w:p>
     <w:p>
       <w:pPr>
@@ -3938,7 +4034,7 @@
           <w:szCs w:val="24"/>
         </w:rPr>
       </w:pPr>
-      <w:bookmarkStart w:id="10" w:name="_Toc179300574"/>
+      <w:bookmarkStart w:id="11" w:name="_Toc179300574"/>
       <w:r>
         <w:rPr>
           <w:rFonts w:ascii="Times New Roman" w:hAnsi="Times New Roman" w:cs="Times New Roman"/>
@@ -3947,7 +4043,7 @@
         </w:rPr>
         <w:t>11. Configuración de las Variables de Entorno</w:t>
       </w:r>
-      <w:bookmarkEnd w:id="10"/>
+      <w:bookmarkEnd w:id="11"/>
     </w:p>
     <w:p>
       <w:pPr>
@@ -4142,7 +4238,7 @@
           <w:szCs w:val="24"/>
         </w:rPr>
       </w:pPr>
-      <w:bookmarkStart w:id="11" w:name="_Toc179300575"/>
+      <w:bookmarkStart w:id="12" w:name="_Toc179300575"/>
       <w:r>
         <w:rPr>
           <w:rFonts w:ascii="Times New Roman" w:hAnsi="Times New Roman" w:cs="Times New Roman"/>
@@ -4151,7 +4247,7 @@
         </w:rPr>
         <w:t>12. Empaquetado del Proyecto Back-End</w:t>
       </w:r>
-      <w:bookmarkEnd w:id="11"/>
+      <w:bookmarkEnd w:id="12"/>
     </w:p>
     <w:p>
       <w:pPr>
@@ -4295,7 +4391,7 @@
           <w:szCs w:val="24"/>
         </w:rPr>
       </w:pPr>
-      <w:bookmarkStart w:id="12" w:name="_Toc179300576"/>
+      <w:bookmarkStart w:id="13" w:name="_Toc179300576"/>
       <w:r>
         <w:rPr>
           <w:rFonts w:ascii="Times New Roman" w:hAnsi="Times New Roman" w:cs="Times New Roman"/>
@@ -4304,7 +4400,7 @@
         </w:rPr>
         <w:t>13. Renombrado del Archivo .jar</w:t>
       </w:r>
-      <w:bookmarkEnd w:id="12"/>
+      <w:bookmarkEnd w:id="13"/>
     </w:p>
     <w:p>
       <w:pPr>
@@ -4387,7 +4483,7 @@
           <w:szCs w:val="24"/>
         </w:rPr>
       </w:pPr>
-      <w:bookmarkStart w:id="13" w:name="_Toc179300577"/>
+      <w:bookmarkStart w:id="14" w:name="_Toc179300577"/>
       <w:r>
         <w:rPr>
           <w:rFonts w:ascii="Times New Roman" w:hAnsi="Times New Roman" w:cs="Times New Roman"/>
@@ -4396,7 +4492,7 @@
         </w:rPr>
         <w:t>14. Transferencia del Archivo .jar al Servidor</w:t>
       </w:r>
-      <w:bookmarkEnd w:id="13"/>
+      <w:bookmarkEnd w:id="14"/>
     </w:p>
     <w:p>
       <w:pPr>
@@ -4482,7 +4578,7 @@
           <w:szCs w:val="24"/>
         </w:rPr>
       </w:pPr>
-      <w:bookmarkStart w:id="14" w:name="_Toc179300578"/>
+      <w:bookmarkStart w:id="15" w:name="_Toc179300578"/>
       <w:r>
         <w:rPr>
           <w:rFonts w:ascii="Times New Roman" w:hAnsi="Times New Roman" w:cs="Times New Roman"/>
@@ -4492,7 +4588,7 @@
         <w:lastRenderedPageBreak/>
         <w:t>15. Clonación del Repositorio</w:t>
       </w:r>
-      <w:bookmarkEnd w:id="14"/>
+      <w:bookmarkEnd w:id="15"/>
     </w:p>
     <w:p>
       <w:pPr>
@@ -4559,7 +4655,7 @@
           <w:szCs w:val="24"/>
         </w:rPr>
       </w:pPr>
-      <w:bookmarkStart w:id="15" w:name="_Toc179300579"/>
+      <w:bookmarkStart w:id="16" w:name="_Toc179300579"/>
       <w:r>
         <w:rPr>
           <w:rFonts w:ascii="Times New Roman" w:hAnsi="Times New Roman" w:cs="Times New Roman"/>
@@ -4568,7 +4664,7 @@
         </w:rPr>
         <w:t>16. Ejecución del Archivo .jar</w:t>
       </w:r>
-      <w:bookmarkEnd w:id="15"/>
+      <w:bookmarkEnd w:id="16"/>
     </w:p>
     <w:p>
       <w:pPr>
@@ -4734,7 +4830,7 @@
           <w:szCs w:val="24"/>
         </w:rPr>
       </w:pPr>
-      <w:bookmarkStart w:id="16" w:name="_Toc179300580"/>
+      <w:bookmarkStart w:id="17" w:name="_Toc179300580"/>
       <w:r>
         <w:rPr>
           <w:rFonts w:ascii="Times New Roman" w:hAnsi="Times New Roman" w:cs="Times New Roman"/>
@@ -4744,7 +4840,7 @@
         <w:lastRenderedPageBreak/>
         <w:t>17. Verificación del Estado del Firewall</w:t>
       </w:r>
-      <w:bookmarkEnd w:id="16"/>
+      <w:bookmarkEnd w:id="17"/>
     </w:p>
     <w:p>
       <w:pPr>
@@ -4886,7 +4982,7 @@
           <w:szCs w:val="24"/>
         </w:rPr>
       </w:pPr>
-      <w:bookmarkStart w:id="17" w:name="_Toc179300581"/>
+      <w:bookmarkStart w:id="18" w:name="_Toc179300581"/>
       <w:r>
         <w:rPr>
           <w:rFonts w:ascii="Times New Roman" w:hAnsi="Times New Roman" w:cs="Times New Roman"/>
@@ -4895,7 +4991,7 @@
         </w:rPr>
         <w:t>18. Configuración del Firewall</w:t>
       </w:r>
-      <w:bookmarkEnd w:id="17"/>
+      <w:bookmarkEnd w:id="18"/>
     </w:p>
     <w:p>
       <w:pPr>
@@ -4987,7 +5083,7 @@
           <w:szCs w:val="24"/>
         </w:rPr>
       </w:pPr>
-      <w:bookmarkStart w:id="18" w:name="_Toc179300582"/>
+      <w:bookmarkStart w:id="19" w:name="_Toc179300582"/>
       <w:r>
         <w:rPr>
           <w:rFonts w:ascii="Times New Roman" w:hAnsi="Times New Roman" w:cs="Times New Roman"/>
@@ -4996,7 +5092,7 @@
         </w:rPr>
         <w:t>19. Reinicio del Firewall y Verificación</w:t>
       </w:r>
-      <w:bookmarkEnd w:id="18"/>
+      <w:bookmarkEnd w:id="19"/>
     </w:p>
     <w:p>
       <w:pPr>
@@ -5065,7 +5161,7 @@
           <w:szCs w:val="24"/>
         </w:rPr>
       </w:pPr>
-      <w:bookmarkStart w:id="19" w:name="_Toc179300583"/>
+      <w:bookmarkStart w:id="20" w:name="_Toc179300583"/>
       <w:r>
         <w:rPr>
           <w:rFonts w:ascii="Times New Roman" w:hAnsi="Times New Roman" w:cs="Times New Roman"/>
@@ -5074,7 +5170,7 @@
         </w:rPr>
         <w:t>20. Importación de la Base de Datos y Prueba de Conexiones</w:t>
       </w:r>
-      <w:bookmarkEnd w:id="19"/>
+      <w:bookmarkEnd w:id="20"/>
     </w:p>
     <w:p>
       <w:pPr>
@@ -5166,7 +5262,7 @@
           <w:szCs w:val="24"/>
         </w:rPr>
       </w:pPr>
-      <w:bookmarkStart w:id="20" w:name="_Toc179300584"/>
+      <w:bookmarkStart w:id="21" w:name="_Toc179300584"/>
       <w:r>
         <w:rPr>
           <w:rFonts w:ascii="Times New Roman" w:hAnsi="Times New Roman" w:cs="Times New Roman"/>
@@ -5192,7 +5288,7 @@
         </w:rPr>
         <w:t>Se debe habilitar el firewall para desbloquear el puerto 22</w:t>
       </w:r>
-      <w:bookmarkEnd w:id="20"/>
+      <w:bookmarkEnd w:id="21"/>
     </w:p>
     <w:p>
       <w:pPr>
@@ -5267,7 +5363,7 @@
           <w:szCs w:val="24"/>
         </w:rPr>
       </w:pPr>
-      <w:bookmarkStart w:id="21" w:name="_Toc179300585"/>
+      <w:bookmarkStart w:id="22" w:name="_Toc179300585"/>
       <w:r>
         <w:rPr>
           <w:rFonts w:ascii="Times New Roman" w:hAnsi="Times New Roman" w:cs="Times New Roman"/>
@@ -5300,7 +5396,7 @@
         </w:rPr>
         <w:t>Crear el archivo del servidor</w:t>
       </w:r>
-      <w:bookmarkEnd w:id="21"/>
+      <w:bookmarkEnd w:id="22"/>
     </w:p>
     <w:p>
       <w:pPr>
@@ -5639,7 +5735,7 @@
           <w:szCs w:val="24"/>
         </w:rPr>
       </w:pPr>
-      <w:bookmarkStart w:id="22" w:name="_Toc179300586"/>
+      <w:bookmarkStart w:id="23" w:name="_Toc179300586"/>
       <w:r>
         <w:rPr>
           <w:rFonts w:ascii="Times New Roman" w:hAnsi="Times New Roman" w:cs="Times New Roman"/>
@@ -5688,7 +5784,7 @@
         </w:rPr>
         <w:t>, habilitar, verificar el servidor</w:t>
       </w:r>
-      <w:bookmarkEnd w:id="22"/>
+      <w:bookmarkEnd w:id="23"/>
     </w:p>
     <w:p>
       <w:pPr>
@@ -5768,7 +5864,7 @@
           <w:szCs w:val="24"/>
         </w:rPr>
       </w:pPr>
-      <w:bookmarkStart w:id="23" w:name="_Toc179300587"/>
+      <w:bookmarkStart w:id="24" w:name="_Toc179300587"/>
       <w:r>
         <w:rPr>
           <w:rFonts w:ascii="Times New Roman" w:hAnsi="Times New Roman" w:cs="Times New Roman"/>
@@ -5793,7 +5889,7 @@
         </w:rPr>
         <w:t>Dominio.</w:t>
       </w:r>
-      <w:bookmarkEnd w:id="23"/>
+      <w:bookmarkEnd w:id="24"/>
     </w:p>
     <w:p>
       <w:pPr>
@@ -5807,6 +5903,7 @@
       <w:r>
         <w:rPr>
           <w:noProof/>
+          <w:lang w:eastAsia="es-CO"/>
         </w:rPr>
         <w:drawing>
           <wp:anchor distT="0" distB="0" distL="114300" distR="114300" simplePos="0" relativeHeight="251688960" behindDoc="0" locked="0" layoutInCell="1" allowOverlap="1" wp14:anchorId="6AAFEB69" wp14:editId="64CD0BF2">
@@ -5895,7 +5992,7 @@
           <w:szCs w:val="24"/>
         </w:rPr>
       </w:pPr>
-      <w:bookmarkStart w:id="24" w:name="_Toc179300588"/>
+      <w:bookmarkStart w:id="25" w:name="_Toc179300588"/>
       <w:r>
         <w:rPr>
           <w:rFonts w:ascii="Times New Roman" w:hAnsi="Times New Roman" w:cs="Times New Roman"/>
@@ -5920,7 +6017,7 @@
         </w:rPr>
         <w:t>Administrar Hostinger.</w:t>
       </w:r>
-      <w:bookmarkEnd w:id="24"/>
+      <w:bookmarkEnd w:id="25"/>
     </w:p>
     <w:p>
       <w:pPr>
@@ -5933,6 +6030,7 @@
       <w:r>
         <w:rPr>
           <w:noProof/>
+          <w:lang w:eastAsia="es-CO"/>
         </w:rPr>
         <w:drawing>
           <wp:anchor distT="0" distB="0" distL="114300" distR="114300" simplePos="0" relativeHeight="251717632" behindDoc="0" locked="0" layoutInCell="1" allowOverlap="1" wp14:anchorId="4EEE3E19" wp14:editId="37167D29">
@@ -6012,7 +6110,7 @@
           <w:szCs w:val="24"/>
         </w:rPr>
       </w:pPr>
-      <w:bookmarkStart w:id="25" w:name="_Toc179300589"/>
+      <w:bookmarkStart w:id="26" w:name="_Toc179300589"/>
       <w:r>
         <w:rPr>
           <w:rFonts w:ascii="Times New Roman" w:hAnsi="Times New Roman" w:cs="Times New Roman"/>
@@ -6037,7 +6135,7 @@
         </w:rPr>
         <w:t>Nameservers secundarios</w:t>
       </w:r>
-      <w:bookmarkEnd w:id="25"/>
+      <w:bookmarkEnd w:id="26"/>
     </w:p>
     <w:p>
       <w:pPr>
@@ -6076,6 +6174,7 @@
       <w:r>
         <w:rPr>
           <w:noProof/>
+          <w:lang w:eastAsia="es-CO"/>
         </w:rPr>
         <w:drawing>
           <wp:anchor distT="0" distB="0" distL="114300" distR="114300" simplePos="0" relativeHeight="251719680" behindDoc="0" locked="0" layoutInCell="1" allowOverlap="1" wp14:anchorId="51B97109" wp14:editId="5B18D9C8">
@@ -6156,7 +6255,7 @@
           <w:szCs w:val="24"/>
         </w:rPr>
       </w:pPr>
-      <w:bookmarkStart w:id="26" w:name="_Toc179300590"/>
+      <w:bookmarkStart w:id="27" w:name="_Toc179300590"/>
       <w:r>
         <w:rPr>
           <w:noProof/>
@@ -6245,7 +6344,7 @@
         </w:rPr>
         <w:t>Apache si no lo tienes instalado</w:t>
       </w:r>
-      <w:bookmarkEnd w:id="26"/>
+      <w:bookmarkEnd w:id="27"/>
       <w:r>
         <w:rPr>
           <w:rFonts w:ascii="Times New Roman" w:hAnsi="Times New Roman" w:cs="Times New Roman"/>
@@ -6264,7 +6363,7 @@
           <w:szCs w:val="24"/>
         </w:rPr>
       </w:pPr>
-      <w:bookmarkStart w:id="27" w:name="_Toc179300591"/>
+      <w:bookmarkStart w:id="28" w:name="_Toc179300591"/>
       <w:r>
         <w:rPr>
           <w:rFonts w:ascii="Times New Roman" w:hAnsi="Times New Roman" w:cs="Times New Roman"/>
@@ -6297,7 +6396,7 @@
         </w:rPr>
         <w:t>Copiamos los archivos del directorio html de nuestro proyecto al directorio publico</w:t>
       </w:r>
-      <w:bookmarkEnd w:id="27"/>
+      <w:bookmarkEnd w:id="28"/>
       <w:r>
         <w:rPr>
           <w:rFonts w:ascii="Times New Roman" w:hAnsi="Times New Roman" w:cs="Times New Roman"/>
@@ -6335,6 +6434,7 @@
           <w:noProof/>
           <w:sz w:val="24"/>
           <w:szCs w:val="24"/>
+          <w:lang w:eastAsia="es-CO"/>
         </w:rPr>
         <w:drawing>
           <wp:anchor distT="0" distB="0" distL="114300" distR="114300" simplePos="0" relativeHeight="251739136" behindDoc="0" locked="0" layoutInCell="1" allowOverlap="1" wp14:anchorId="1FE95FFA" wp14:editId="02E76C28">
@@ -6407,6 +6507,7 @@
           <w:noProof/>
           <w:sz w:val="24"/>
           <w:szCs w:val="24"/>
+          <w:lang w:eastAsia="es-CO"/>
         </w:rPr>
         <w:drawing>
           <wp:anchor distT="0" distB="0" distL="114300" distR="114300" simplePos="0" relativeHeight="251738112" behindDoc="0" locked="0" layoutInCell="1" allowOverlap="1" wp14:anchorId="44B431D4" wp14:editId="4B151585">
@@ -6491,7 +6592,7 @@
           <w:szCs w:val="24"/>
         </w:rPr>
       </w:pPr>
-      <w:bookmarkStart w:id="28" w:name="_Toc179300592"/>
+      <w:bookmarkStart w:id="29" w:name="_Toc179300592"/>
       <w:r>
         <w:rPr>
           <w:rFonts w:ascii="Times New Roman" w:hAnsi="Times New Roman" w:cs="Times New Roman"/>
@@ -6516,7 +6617,7 @@
         </w:rPr>
         <w:t>Abrimos apache</w:t>
       </w:r>
-      <w:bookmarkEnd w:id="28"/>
+      <w:bookmarkEnd w:id="29"/>
     </w:p>
     <w:p>
       <w:pPr>
@@ -6550,23 +6651,7 @@
           <w:sz w:val="24"/>
           <w:szCs w:val="24"/>
         </w:rPr>
-        <w:t xml:space="preserve"> en </w:t>
-      </w:r>
-      <w:r>
-        <w:rPr>
-          <w:rFonts w:ascii="Times New Roman" w:hAnsi="Times New Roman" w:cs="Times New Roman"/>
-          <w:sz w:val="24"/>
-          <w:szCs w:val="24"/>
-        </w:rPr>
-        <w:t>Apache e</w:t>
-      </w:r>
-      <w:r>
-        <w:rPr>
-          <w:rFonts w:ascii="Times New Roman" w:hAnsi="Times New Roman" w:cs="Times New Roman"/>
-          <w:sz w:val="24"/>
-          <w:szCs w:val="24"/>
-        </w:rPr>
-        <w:t xml:space="preserve">sto nos permite editar las directivas de configuración del sitio web, donde podemos definir aspectos como el dominio, la ruta de los archivos, y otras configuraciones importantes para que Apache pueda servir el contenido de </w:t>
+        <w:t xml:space="preserve"> en Apache esto nos permite editar las directivas de configuración del sitio web, donde podemos definir aspectos como el dominio, la ruta de los archivos, y otras configuraciones importantes para que Apache pueda servir el contenido de </w:t>
       </w:r>
       <w:r>
         <w:rPr>
@@ -6596,10 +6681,10 @@
           <w:lang w:eastAsia="es-CO"/>
         </w:rPr>
       </w:pPr>
-      <w:bookmarkStart w:id="29" w:name="_GoBack"/>
       <w:r>
         <w:rPr>
           <w:noProof/>
+          <w:lang w:eastAsia="es-CO"/>
         </w:rPr>
         <w:drawing>
           <wp:anchor distT="0" distB="0" distL="114300" distR="114300" simplePos="0" relativeHeight="251731968" behindDoc="0" locked="0" layoutInCell="1" allowOverlap="1" wp14:anchorId="5485907F" wp14:editId="428D97BA">
@@ -6653,7 +6738,6 @@
           </wp:anchor>
         </w:drawing>
       </w:r>
-      <w:bookmarkEnd w:id="29"/>
     </w:p>
     <w:p>
       <w:pPr>
@@ -6664,6 +6748,7 @@
       <w:r>
         <w:rPr>
           <w:noProof/>
+          <w:lang w:eastAsia="es-CO"/>
         </w:rPr>
         <w:lastRenderedPageBreak/>
         <w:drawing>
@@ -6823,6 +6908,7 @@
       <w:r>
         <w:rPr>
           <w:noProof/>
+          <w:lang w:eastAsia="es-CO"/>
         </w:rPr>
         <w:drawing>
           <wp:anchor distT="0" distB="0" distL="114300" distR="114300" simplePos="0" relativeHeight="251741184" behindDoc="0" locked="0" layoutInCell="1" allowOverlap="1" wp14:anchorId="5BC316A4" wp14:editId="7D61E861">
@@ -6922,6 +7008,7 @@
       <w:r>
         <w:rPr>
           <w:noProof/>
+          <w:lang w:eastAsia="es-CO"/>
         </w:rPr>
         <w:drawing>
           <wp:anchor distT="0" distB="0" distL="114300" distR="114300" simplePos="0" relativeHeight="251743232" behindDoc="0" locked="0" layoutInCell="1" allowOverlap="1" wp14:anchorId="354E1008" wp14:editId="0EC9DD0C">
@@ -7229,7 +7316,7 @@
             <w:szCs w:val="24"/>
             <w:lang w:val="es-ES"/>
           </w:rPr>
-          <w:t>3</w:t>
+          <w:t>7</w:t>
         </w:r>
         <w:r>
           <w:rPr>
@@ -9263,7 +9350,7 @@
 </file>
 
 <file path=customXml/itemProps1.xml><?xml version="1.0" encoding="utf-8"?>
-<ds:datastoreItem xmlns:ds="http://schemas.openxmlformats.org/officeDocument/2006/customXml" ds:itemID="{DA493D25-3A3E-429F-8B7B-6AC9D2AE4783}">
+<ds:datastoreItem xmlns:ds="http://schemas.openxmlformats.org/officeDocument/2006/customXml" ds:itemID="{36DBD312-34DC-4CCD-8146-69D14A352445}">
   <ds:schemaRefs>
     <ds:schemaRef ds:uri="http://schemas.openxmlformats.org/officeDocument/2006/bibliography"/>
   </ds:schemaRefs>

</xml_diff>